<commit_message>
COMMMIIIIITTTT FINNNNNAAAALLLLLL !! (t'as les boules mathieu ;) )
</commit_message>
<xml_diff>
--- a/doc/Structure.docx
+++ b/doc/Structure.docx
@@ -3664,7 +3664,7 @@
               </w14:shadow>
               <w14:numForm w14:val="oldStyle"/>
             </w:rPr>
-            <w:t>8</w:t>
+            <w:t>1</w:t>
           </w:r>
           <w:r>
             <w:rPr>
@@ -5620,10 +5620,10 @@
   </w:compat>
   <w:rsids>
     <w:rsidRoot w:val="00836543"/>
-    <w:rsid w:val="000A6920"/>
     <w:rsid w:val="00216062"/>
     <w:rsid w:val="003673E1"/>
     <w:rsid w:val="00836543"/>
+    <w:rsid w:val="00BB14CC"/>
   </w:rsids>
   <m:mathPr>
     <m:mathFont m:val="Cambria Math"/>
@@ -6330,7 +6330,7 @@
 </file>
 
 <file path=customXml/itemProps1.xml><?xml version="1.0" encoding="utf-8"?>
-<ds:datastoreItem xmlns:ds="http://schemas.openxmlformats.org/officeDocument/2006/customXml" ds:itemID="{B7D32DF1-DE3E-4033-A497-9031B2C765C0}">
+<ds:datastoreItem xmlns:ds="http://schemas.openxmlformats.org/officeDocument/2006/customXml" ds:itemID="{54E1B930-15C5-4FC6-8E85-1295B807DF5F}">
   <ds:schemaRefs>
     <ds:schemaRef ds:uri="http://schemas.openxmlformats.org/officeDocument/2006/bibliography"/>
   </ds:schemaRefs>

</xml_diff>